<commit_message>
Added Sprite movement and sounds
</commit_message>
<xml_diff>
--- a/Iteration_1/Sources for Iteration 1.docx
+++ b/Iteration_1/Sources for Iteration 1.docx
@@ -64,6 +64,11 @@
       </w:r>
     </w:p>
     <w:p>
+      <w:pPr>
+        <w:rPr>
+          <w:rStyle w:val="Hyperlink"/>
+        </w:rPr>
+      </w:pPr>
       <w:hyperlink r:id="rId7" w:history="1">
         <w:r>
           <w:rPr>
@@ -74,6 +79,46 @@
       </w:hyperlink>
     </w:p>
     <w:p>
+      <w:pPr>
+        <w:rPr>
+          <w:rStyle w:val="Hyperlink"/>
+        </w:rPr>
+      </w:pPr>
+    </w:p>
+    <w:p>
+      <w:pPr>
+        <w:rPr>
+          <w:rStyle w:val="Hyperlink"/>
+        </w:rPr>
+      </w:pPr>
+      <w:r>
+        <w:rPr>
+          <w:rStyle w:val="Hyperlink"/>
+        </w:rPr>
+        <w:t>Zombie Death Sound</w:t>
+      </w:r>
+    </w:p>
+    <w:p>
+      <w:pPr>
+        <w:rPr>
+          <w:rStyle w:val="Hyperlink"/>
+        </w:rPr>
+      </w:pPr>
+    </w:p>
+    <w:p>
+      <w:pPr>
+        <w:rPr>
+          <w:color w:val="0563C1" w:themeColor="hyperlink"/>
+          <w:u w:val="single"/>
+        </w:rPr>
+      </w:pPr>
+      <w:r>
+        <w:rPr>
+          <w:color w:val="0563C1" w:themeColor="hyperlink"/>
+          <w:u w:val="single"/>
+        </w:rPr>
+        <w:t>https://www.youtube.com/watch?v=LJNu-SrrMFg</w:t>
+      </w:r>
       <w:bookmarkStart w:id="0" w:name="_GoBack"/>
       <w:bookmarkEnd w:id="0"/>
     </w:p>

</xml_diff>